<commit_message>
Minor edits to thesis.doc and final draft of Intro chapter.
</commit_message>
<xml_diff>
--- a/thesis_doc/IntroChapter.docx
+++ b/thesis_doc/IntroChapter.docx
@@ -1,6 +1,6 @@
 
 <file path=word/document.xml><?xml version="1.0" encoding="utf-8"?>
-<w:document xmlns:wpc="http://schemas.microsoft.com/office/word/2010/wordprocessingCanvas" xmlns:mc="http://schemas.openxmlformats.org/markup-compatibility/2006" xmlns:o="urn:schemas-microsoft-com:office:office" xmlns:r="http://schemas.openxmlformats.org/officeDocument/2006/relationships" xmlns:m="http://schemas.openxmlformats.org/officeDocument/2006/math" xmlns:v="urn:schemas-microsoft-com:vml" xmlns:wp14="http://schemas.microsoft.com/office/word/2010/wordprocessingDrawing" xmlns:wp="http://schemas.openxmlformats.org/drawingml/2006/wordprocessingDrawing" xmlns:w10="urn:schemas-microsoft-com:office:word" xmlns:w="http://schemas.openxmlformats.org/wordprocessingml/2006/main" xmlns:w14="http://schemas.microsoft.com/office/word/2010/wordml" xmlns:w15="http://schemas.microsoft.com/office/word/2012/wordml" xmlns:wpg="http://schemas.microsoft.com/office/word/2010/wordprocessingGroup" xmlns:wpi="http://schemas.microsoft.com/office/word/2010/wordprocessingInk" xmlns:wne="http://schemas.microsoft.com/office/word/2006/wordml" xmlns:wps="http://schemas.microsoft.com/office/word/2010/wordprocessingShape" mc:Ignorable="w14 w15 wp14">
+<w:document xmlns:wpc="http://schemas.microsoft.com/office/word/2010/wordprocessingCanvas" xmlns:cx="http://schemas.microsoft.com/office/drawing/2014/chartex" xmlns:cx1="http://schemas.microsoft.com/office/drawing/2015/9/8/chartex" xmlns:mc="http://schemas.openxmlformats.org/markup-compatibility/2006" xmlns:o="urn:schemas-microsoft-com:office:office" xmlns:r="http://schemas.openxmlformats.org/officeDocument/2006/relationships" xmlns:m="http://schemas.openxmlformats.org/officeDocument/2006/math" xmlns:v="urn:schemas-microsoft-com:vml" xmlns:wp14="http://schemas.microsoft.com/office/word/2010/wordprocessingDrawing" xmlns:wp="http://schemas.openxmlformats.org/drawingml/2006/wordprocessingDrawing" xmlns:w10="urn:schemas-microsoft-com:office:word" xmlns:w="http://schemas.openxmlformats.org/wordprocessingml/2006/main" xmlns:w14="http://schemas.microsoft.com/office/word/2010/wordml" xmlns:w15="http://schemas.microsoft.com/office/word/2012/wordml" xmlns:w16se="http://schemas.microsoft.com/office/word/2015/wordml/symex" xmlns:wpg="http://schemas.microsoft.com/office/word/2010/wordprocessingGroup" xmlns:wpi="http://schemas.microsoft.com/office/word/2010/wordprocessingInk" xmlns:wne="http://schemas.microsoft.com/office/word/2006/wordml" xmlns:wps="http://schemas.microsoft.com/office/word/2010/wordprocessingShape" mc:Ignorable="w14 w15 w16se wp14">
   <w:body>
     <w:p>
       <w:pPr>
@@ -17,7 +17,7 @@
           <w:sz w:val="24"/>
           <w:szCs w:val="24"/>
         </w:rPr>
-        <w:t xml:space="preserve">My project was originally </w:t>
+        <w:t xml:space="preserve">My project was </w:t>
       </w:r>
       <w:r>
         <w:rPr>
@@ -33,7 +33,15 @@
           <w:sz w:val="24"/>
           <w:szCs w:val="24"/>
         </w:rPr>
-        <w:t xml:space="preserve"> to inform habitat restoration for Species in Greatest Conservation Need within the Anoka Sand Plan Subsection of Minnesota. </w:t>
+        <w:t xml:space="preserve"> to inform habitat restoration for Species in Greatest Conservation Need within the Anoka Sand Plan Subsection of Minnesota.</w:t>
+      </w:r>
+      <w:r>
+        <w:rPr>
+          <w:rFonts w:ascii="Times New Roman" w:hAnsi="Times New Roman" w:cs="Times New Roman"/>
+          <w:sz w:val="24"/>
+          <w:szCs w:val="24"/>
+        </w:rPr>
+        <w:t xml:space="preserve"> </w:t>
       </w:r>
       <w:r>
         <w:rPr>
@@ -81,6 +89,14 @@
           <w:sz w:val="24"/>
           <w:szCs w:val="24"/>
         </w:rPr>
+        <w:t xml:space="preserve"> and</w:t>
+      </w:r>
+      <w:r>
+        <w:rPr>
+          <w:rFonts w:ascii="Times New Roman" w:hAnsi="Times New Roman" w:cs="Times New Roman"/>
+          <w:sz w:val="24"/>
+          <w:szCs w:val="24"/>
+        </w:rPr>
         <w:t xml:space="preserve"> </w:t>
       </w:r>
       <w:r>
@@ -97,15 +113,39 @@
           <w:sz w:val="24"/>
           <w:szCs w:val="24"/>
         </w:rPr>
-        <w:t xml:space="preserve">which identified </w:t>
-      </w:r>
-      <w:r>
-        <w:rPr>
-          <w:rFonts w:ascii="Times New Roman" w:hAnsi="Times New Roman" w:cs="Times New Roman"/>
-          <w:sz w:val="24"/>
-          <w:szCs w:val="24"/>
-        </w:rPr>
-        <w:t>it as containing</w:t>
+        <w:t xml:space="preserve">in </w:t>
+      </w:r>
+      <w:r>
+        <w:rPr>
+          <w:rFonts w:ascii="Times New Roman" w:hAnsi="Times New Roman" w:cs="Times New Roman"/>
+          <w:sz w:val="24"/>
+          <w:szCs w:val="24"/>
+        </w:rPr>
+        <w:t xml:space="preserve">which </w:t>
+      </w:r>
+      <w:r>
+        <w:rPr>
+          <w:rFonts w:ascii="Times New Roman" w:hAnsi="Times New Roman" w:cs="Times New Roman"/>
+          <w:sz w:val="24"/>
+          <w:szCs w:val="24"/>
+        </w:rPr>
+        <w:t xml:space="preserve">it was </w:t>
+      </w:r>
+      <w:r>
+        <w:rPr>
+          <w:rFonts w:ascii="Times New Roman" w:hAnsi="Times New Roman" w:cs="Times New Roman"/>
+          <w:sz w:val="24"/>
+          <w:szCs w:val="24"/>
+        </w:rPr>
+        <w:t xml:space="preserve">identified </w:t>
+      </w:r>
+      <w:r>
+        <w:rPr>
+          <w:rFonts w:ascii="Times New Roman" w:hAnsi="Times New Roman" w:cs="Times New Roman"/>
+          <w:sz w:val="24"/>
+          <w:szCs w:val="24"/>
+        </w:rPr>
+        <w:t>as containing</w:t>
       </w:r>
       <w:r>
         <w:rPr>
@@ -209,7 +249,23 @@
           <w:sz w:val="24"/>
           <w:szCs w:val="24"/>
         </w:rPr>
-        <w:t>described 97 Species in Greatest Conservation Need that are known to occur or are predicted to occur within the subsection, 39 of which are federal or state endangered, threatened, or of special concern</w:t>
+        <w:t>described 97 Species in Greatest Conservation Need that are known to occur or are predicted</w:t>
+      </w:r>
+      <w:r>
+        <w:rPr>
+          <w:rFonts w:ascii="Times New Roman" w:hAnsi="Times New Roman" w:cs="Times New Roman"/>
+          <w:sz w:val="24"/>
+          <w:szCs w:val="24"/>
+        </w:rPr>
+        <w:t xml:space="preserve"> to occur within the subsection;</w:t>
+      </w:r>
+      <w:r>
+        <w:rPr>
+          <w:rFonts w:ascii="Times New Roman" w:hAnsi="Times New Roman" w:cs="Times New Roman"/>
+          <w:sz w:val="24"/>
+          <w:szCs w:val="24"/>
+        </w:rPr>
+        <w:t xml:space="preserve"> 39 of which are federal or state endangered, threatened, or of special concern</w:t>
       </w:r>
       <w:r>
         <w:rPr>
@@ -331,10 +387,239 @@
           <w:sz w:val="24"/>
           <w:szCs w:val="24"/>
         </w:rPr>
-        <w:t xml:space="preserve">It has been managed primarily for timber production and recreation and much of the area has been planted with pines and other evergreens, with the original intent of stabilizing the </w:t>
-      </w:r>
-      <w:bookmarkStart w:id="0" w:name="_GoBack"/>
-      <w:bookmarkEnd w:id="0"/>
+        <w:t>It has been managed primarily for timber production and recreation</w:t>
+      </w:r>
+      <w:r>
+        <w:rPr>
+          <w:rFonts w:ascii="Times New Roman" w:hAnsi="Times New Roman" w:cs="Times New Roman"/>
+          <w:sz w:val="24"/>
+          <w:szCs w:val="24"/>
+        </w:rPr>
+        <w:t>,</w:t>
+      </w:r>
+      <w:r>
+        <w:rPr>
+          <w:rFonts w:ascii="Times New Roman" w:hAnsi="Times New Roman" w:cs="Times New Roman"/>
+          <w:sz w:val="24"/>
+          <w:szCs w:val="24"/>
+        </w:rPr>
+        <w:t xml:space="preserve"> and much of the area has been planted </w:t>
+      </w:r>
+      <w:r>
+        <w:rPr>
+          <w:rFonts w:ascii="Times New Roman" w:hAnsi="Times New Roman" w:cs="Times New Roman"/>
+          <w:sz w:val="24"/>
+          <w:szCs w:val="24"/>
+        </w:rPr>
+        <w:t>with pines and other evergreens since the 1930’s</w:t>
+      </w:r>
+      <w:r>
+        <w:rPr>
+          <w:rFonts w:ascii="Times New Roman" w:hAnsi="Times New Roman" w:cs="Times New Roman"/>
+          <w:sz w:val="24"/>
+          <w:szCs w:val="24"/>
+        </w:rPr>
+        <w:t xml:space="preserve"> with the original intent of stabilizing the </w:t>
+      </w:r>
+      <w:r>
+        <w:rPr>
+          <w:rFonts w:ascii="Times New Roman" w:hAnsi="Times New Roman" w:cs="Times New Roman"/>
+          <w:sz w:val="24"/>
+          <w:szCs w:val="24"/>
+        </w:rPr>
+        <w:t xml:space="preserve">soil during periods of drought, though timber profitability </w:t>
+      </w:r>
+      <w:r>
+        <w:rPr>
+          <w:rFonts w:ascii="Times New Roman" w:hAnsi="Times New Roman" w:cs="Times New Roman"/>
+          <w:sz w:val="24"/>
+          <w:szCs w:val="24"/>
+        </w:rPr>
+        <w:t>has also</w:t>
+      </w:r>
+      <w:r>
+        <w:rPr>
+          <w:rFonts w:ascii="Times New Roman" w:hAnsi="Times New Roman" w:cs="Times New Roman"/>
+          <w:sz w:val="24"/>
+          <w:szCs w:val="24"/>
+        </w:rPr>
+        <w:t xml:space="preserve"> emerged as a management goal. Although native habitat </w:t>
+      </w:r>
+      <w:r>
+        <w:rPr>
+          <w:rFonts w:ascii="Times New Roman" w:hAnsi="Times New Roman" w:cs="Times New Roman"/>
+          <w:sz w:val="24"/>
+          <w:szCs w:val="24"/>
+        </w:rPr>
+        <w:t>has not</w:t>
+      </w:r>
+      <w:r>
+        <w:rPr>
+          <w:rFonts w:ascii="Times New Roman" w:hAnsi="Times New Roman" w:cs="Times New Roman"/>
+          <w:sz w:val="24"/>
+          <w:szCs w:val="24"/>
+        </w:rPr>
+        <w:t xml:space="preserve"> </w:t>
+      </w:r>
+      <w:r>
+        <w:rPr>
+          <w:rFonts w:ascii="Times New Roman" w:hAnsi="Times New Roman" w:cs="Times New Roman"/>
+          <w:sz w:val="24"/>
+          <w:szCs w:val="24"/>
+        </w:rPr>
+        <w:t>been</w:t>
+      </w:r>
+      <w:r>
+        <w:rPr>
+          <w:rFonts w:ascii="Times New Roman" w:hAnsi="Times New Roman" w:cs="Times New Roman"/>
+          <w:sz w:val="24"/>
+          <w:szCs w:val="24"/>
+        </w:rPr>
+        <w:t xml:space="preserve"> a primary </w:t>
+      </w:r>
+      <w:r>
+        <w:rPr>
+          <w:rFonts w:ascii="Times New Roman" w:hAnsi="Times New Roman" w:cs="Times New Roman"/>
+          <w:sz w:val="24"/>
+          <w:szCs w:val="24"/>
+        </w:rPr>
+        <w:t xml:space="preserve">management </w:t>
+      </w:r>
+      <w:r>
+        <w:rPr>
+          <w:rFonts w:ascii="Times New Roman" w:hAnsi="Times New Roman" w:cs="Times New Roman"/>
+          <w:sz w:val="24"/>
+          <w:szCs w:val="24"/>
+        </w:rPr>
+        <w:t xml:space="preserve">focus within Sand Dunes, natural features, communities, and native species still remain. </w:t>
+      </w:r>
+      <w:r>
+        <w:rPr>
+          <w:rFonts w:ascii="Times New Roman" w:hAnsi="Times New Roman" w:cs="Times New Roman"/>
+          <w:sz w:val="24"/>
+          <w:szCs w:val="24"/>
+        </w:rPr>
+        <w:t xml:space="preserve">Surveys by the </w:t>
+      </w:r>
+      <w:r>
+        <w:rPr>
+          <w:rFonts w:ascii="Times New Roman" w:hAnsi="Times New Roman" w:cs="Times New Roman"/>
+          <w:sz w:val="24"/>
+          <w:szCs w:val="24"/>
+        </w:rPr>
+        <w:t>Minnesota Department of Natural Resources (DNR)</w:t>
+      </w:r>
+      <w:r>
+        <w:rPr>
+          <w:rFonts w:ascii="Times New Roman" w:hAnsi="Times New Roman" w:cs="Times New Roman"/>
+          <w:sz w:val="24"/>
+          <w:szCs w:val="24"/>
+        </w:rPr>
+        <w:t xml:space="preserve"> </w:t>
+      </w:r>
+      <w:r>
+        <w:rPr>
+          <w:rFonts w:ascii="Times New Roman" w:hAnsi="Times New Roman" w:cs="Times New Roman"/>
+          <w:sz w:val="24"/>
+          <w:szCs w:val="24"/>
+        </w:rPr>
+        <w:t>have documented</w:t>
+      </w:r>
+      <w:r>
+        <w:rPr>
+          <w:rFonts w:ascii="Times New Roman" w:hAnsi="Times New Roman" w:cs="Times New Roman"/>
+          <w:sz w:val="24"/>
+          <w:szCs w:val="24"/>
+        </w:rPr>
+        <w:t xml:space="preserve"> </w:t>
+      </w:r>
+      <w:r>
+        <w:rPr>
+          <w:rFonts w:ascii="Times New Roman" w:hAnsi="Times New Roman" w:cs="Times New Roman"/>
+          <w:sz w:val="24"/>
+          <w:szCs w:val="24"/>
+        </w:rPr>
+        <w:t>four globally-ranked native plant communities</w:t>
+      </w:r>
+      <w:r>
+        <w:rPr>
+          <w:rFonts w:ascii="Times New Roman" w:hAnsi="Times New Roman" w:cs="Times New Roman"/>
+          <w:sz w:val="24"/>
+          <w:szCs w:val="24"/>
+        </w:rPr>
+        <w:t xml:space="preserve">, </w:t>
+      </w:r>
+      <w:r>
+        <w:rPr>
+          <w:rFonts w:ascii="Times New Roman" w:hAnsi="Times New Roman" w:cs="Times New Roman"/>
+          <w:sz w:val="24"/>
+          <w:szCs w:val="24"/>
+        </w:rPr>
+        <w:t xml:space="preserve">five sites ranked by the Minnesota Biological Survey as </w:t>
+      </w:r>
+      <w:r>
+        <w:rPr>
+          <w:rFonts w:ascii="Times New Roman" w:hAnsi="Times New Roman" w:cs="Times New Roman"/>
+          <w:sz w:val="24"/>
+          <w:szCs w:val="24"/>
+        </w:rPr>
+        <w:t xml:space="preserve">sites </w:t>
+      </w:r>
+      <w:r>
+        <w:rPr>
+          <w:rFonts w:ascii="Times New Roman" w:hAnsi="Times New Roman" w:cs="Times New Roman"/>
+          <w:sz w:val="24"/>
+          <w:szCs w:val="24"/>
+        </w:rPr>
+        <w:t xml:space="preserve">of outstanding biodiversity significance, six sites ranked as high biodiversity significance, five state-listed species of plants, and nine state-listed species of animals </w:t>
+      </w:r>
+      <w:r>
+        <w:rPr>
+          <w:rFonts w:ascii="Times New Roman" w:hAnsi="Times New Roman" w:cs="Times New Roman"/>
+          <w:sz w:val="24"/>
+          <w:szCs w:val="24"/>
+        </w:rPr>
+        <w:fldChar w:fldCharType="begin"/>
+      </w:r>
+      <w:r>
+        <w:rPr>
+          <w:rFonts w:ascii="Times New Roman" w:hAnsi="Times New Roman" w:cs="Times New Roman"/>
+          <w:sz w:val="24"/>
+          <w:szCs w:val="24"/>
+        </w:rPr>
+        <w:instrText xml:space="preserve"> ADDIN ZOTERO_ITEM CSL_CITATION {"citationID":"m8gGaoiX","properties":{"formattedCitation":"(MN DNR 2009)","plainCitation":"(MN DNR 2009)","noteIndex":0},"citationItems":[{"id":279,"uris":["http://zotero.org/users/3700149/items/SJZYFBK6"],"uri":["http://zotero.org/users/3700149/items/SJZYFBK6"],"itemData":{"id":279,"type":"article","title":"Minnesota Department of Natural Resources. 2009. An Evaluation of the Ecological Significance of the Sand Dunes State Forest. Division of Ecological Resources, Minnesota Department of Natural Resources.","author":[{"family":"MN DNR","given":""}],"issued":{"date-parts":[["2009"]]}}}],"schema":"https://github.com/citation-style-language/schema/raw/master/csl-citation.json"} </w:instrText>
+      </w:r>
+      <w:r>
+        <w:rPr>
+          <w:rFonts w:ascii="Times New Roman" w:hAnsi="Times New Roman" w:cs="Times New Roman"/>
+          <w:sz w:val="24"/>
+          <w:szCs w:val="24"/>
+        </w:rPr>
+        <w:fldChar w:fldCharType="separate"/>
+      </w:r>
+      <w:r>
+        <w:rPr>
+          <w:rFonts w:ascii="Times New Roman" w:hAnsi="Times New Roman" w:cs="Times New Roman"/>
+          <w:sz w:val="24"/>
+        </w:rPr>
+        <w:t>(MN DNR 2009)</w:t>
+      </w:r>
+      <w:r>
+        <w:rPr>
+          <w:rFonts w:ascii="Times New Roman" w:hAnsi="Times New Roman" w:cs="Times New Roman"/>
+          <w:sz w:val="24"/>
+          <w:szCs w:val="24"/>
+        </w:rPr>
+        <w:fldChar w:fldCharType="end"/>
+      </w:r>
+      <w:r>
+        <w:rPr>
+          <w:rFonts w:ascii="Times New Roman" w:hAnsi="Times New Roman" w:cs="Times New Roman"/>
+          <w:sz w:val="24"/>
+          <w:szCs w:val="24"/>
+        </w:rPr>
+        <w:t>.</w:t>
+      </w:r>
     </w:p>
     <w:p>
       <w:pPr>
@@ -351,7 +636,56 @@
           <w:sz w:val="24"/>
           <w:szCs w:val="24"/>
         </w:rPr>
-        <w:t xml:space="preserve">A 2009 DNR report () identified Sand Dunes as </w:t>
+        <w:lastRenderedPageBreak/>
+        <w:t>In 201</w:t>
+      </w:r>
+      <w:r>
+        <w:rPr>
+          <w:rFonts w:ascii="Times New Roman" w:hAnsi="Times New Roman" w:cs="Times New Roman"/>
+          <w:sz w:val="24"/>
+          <w:szCs w:val="24"/>
+        </w:rPr>
+        <w:t>3</w:t>
+      </w:r>
+      <w:r>
+        <w:rPr>
+          <w:rFonts w:ascii="Times New Roman" w:hAnsi="Times New Roman" w:cs="Times New Roman"/>
+          <w:sz w:val="24"/>
+          <w:szCs w:val="24"/>
+        </w:rPr>
+        <w:t>, the DNR divisions of Forestry</w:t>
+      </w:r>
+      <w:r>
+        <w:rPr>
+          <w:rFonts w:ascii="Times New Roman" w:hAnsi="Times New Roman" w:cs="Times New Roman"/>
+          <w:sz w:val="24"/>
+          <w:szCs w:val="24"/>
+        </w:rPr>
+        <w:t>,</w:t>
+      </w:r>
+      <w:r>
+        <w:rPr>
+          <w:rFonts w:ascii="Times New Roman" w:hAnsi="Times New Roman" w:cs="Times New Roman"/>
+          <w:sz w:val="24"/>
+          <w:szCs w:val="24"/>
+        </w:rPr>
+        <w:t xml:space="preserve"> Ecological and Wa</w:t>
+      </w:r>
+      <w:r>
+        <w:rPr>
+          <w:rFonts w:ascii="Times New Roman" w:hAnsi="Times New Roman" w:cs="Times New Roman"/>
+          <w:sz w:val="24"/>
+          <w:szCs w:val="24"/>
+        </w:rPr>
+        <w:t>ter Resources</w:t>
+      </w:r>
+      <w:r>
+        <w:rPr>
+          <w:rFonts w:ascii="Times New Roman" w:hAnsi="Times New Roman" w:cs="Times New Roman"/>
+          <w:sz w:val="24"/>
+          <w:szCs w:val="24"/>
+        </w:rPr>
+        <w:t>, and Fish and Wildlife</w:t>
       </w:r>
       <w:r>
         <w:rPr>
@@ -361,6 +695,724 @@
         </w:rPr>
         <w:t xml:space="preserve"> </w:t>
       </w:r>
+      <w:r>
+        <w:rPr>
+          <w:rFonts w:ascii="Times New Roman" w:hAnsi="Times New Roman" w:cs="Times New Roman"/>
+          <w:sz w:val="24"/>
+          <w:szCs w:val="24"/>
+        </w:rPr>
+        <w:t>approved</w:t>
+      </w:r>
+      <w:r>
+        <w:rPr>
+          <w:rFonts w:ascii="Times New Roman" w:hAnsi="Times New Roman" w:cs="Times New Roman"/>
+          <w:sz w:val="24"/>
+          <w:szCs w:val="24"/>
+        </w:rPr>
+        <w:t xml:space="preserve"> an operational plan </w:t>
+      </w:r>
+      <w:r>
+        <w:rPr>
+          <w:rFonts w:ascii="Times New Roman" w:hAnsi="Times New Roman" w:cs="Times New Roman"/>
+          <w:sz w:val="24"/>
+          <w:szCs w:val="24"/>
+        </w:rPr>
+        <w:t>for Sand Dunes with a new focus on restoration, preservation,</w:t>
+      </w:r>
+      <w:r>
+        <w:rPr>
+          <w:rFonts w:ascii="Times New Roman" w:hAnsi="Times New Roman" w:cs="Times New Roman"/>
+          <w:sz w:val="24"/>
+          <w:szCs w:val="24"/>
+        </w:rPr>
+        <w:t xml:space="preserve"> and </w:t>
+      </w:r>
+      <w:r>
+        <w:rPr>
+          <w:rFonts w:ascii="Times New Roman" w:hAnsi="Times New Roman" w:cs="Times New Roman"/>
+          <w:sz w:val="24"/>
+          <w:szCs w:val="24"/>
+        </w:rPr>
+        <w:t>management</w:t>
+      </w:r>
+      <w:r>
+        <w:rPr>
+          <w:rFonts w:ascii="Times New Roman" w:hAnsi="Times New Roman" w:cs="Times New Roman"/>
+          <w:sz w:val="24"/>
+          <w:szCs w:val="24"/>
+        </w:rPr>
+        <w:t xml:space="preserve"> of </w:t>
+      </w:r>
+      <w:r>
+        <w:rPr>
+          <w:rFonts w:ascii="Times New Roman" w:hAnsi="Times New Roman" w:cs="Times New Roman"/>
+          <w:sz w:val="24"/>
+          <w:szCs w:val="24"/>
+        </w:rPr>
+        <w:t xml:space="preserve">rare native </w:t>
+      </w:r>
+      <w:r>
+        <w:rPr>
+          <w:rFonts w:ascii="Times New Roman" w:hAnsi="Times New Roman" w:cs="Times New Roman"/>
+          <w:sz w:val="24"/>
+          <w:szCs w:val="24"/>
+        </w:rPr>
+        <w:t>habitat</w:t>
+      </w:r>
+      <w:r>
+        <w:rPr>
+          <w:rFonts w:ascii="Times New Roman" w:hAnsi="Times New Roman" w:cs="Times New Roman"/>
+          <w:sz w:val="24"/>
+          <w:szCs w:val="24"/>
+        </w:rPr>
+        <w:t>s</w:t>
+      </w:r>
+      <w:bookmarkStart w:id="0" w:name="_GoBack"/>
+      <w:bookmarkEnd w:id="0"/>
+      <w:r>
+        <w:rPr>
+          <w:rFonts w:ascii="Times New Roman" w:hAnsi="Times New Roman" w:cs="Times New Roman"/>
+          <w:sz w:val="24"/>
+          <w:szCs w:val="24"/>
+        </w:rPr>
+        <w:t xml:space="preserve">. </w:t>
+      </w:r>
+      <w:r>
+        <w:rPr>
+          <w:rFonts w:ascii="Times New Roman" w:hAnsi="Times New Roman" w:cs="Times New Roman"/>
+          <w:sz w:val="24"/>
+          <w:szCs w:val="24"/>
+        </w:rPr>
+        <w:t>Portions of Sand Dunes</w:t>
+      </w:r>
+      <w:r>
+        <w:rPr>
+          <w:rFonts w:ascii="Times New Roman" w:hAnsi="Times New Roman" w:cs="Times New Roman"/>
+          <w:sz w:val="24"/>
+          <w:szCs w:val="24"/>
+        </w:rPr>
+        <w:t xml:space="preserve"> were </w:t>
+      </w:r>
+      <w:r>
+        <w:rPr>
+          <w:rFonts w:ascii="Times New Roman" w:hAnsi="Times New Roman" w:cs="Times New Roman"/>
+          <w:sz w:val="24"/>
+          <w:szCs w:val="24"/>
+        </w:rPr>
+        <w:t xml:space="preserve">designated </w:t>
+      </w:r>
+      <w:r>
+        <w:rPr>
+          <w:rFonts w:ascii="Times New Roman" w:hAnsi="Times New Roman" w:cs="Times New Roman"/>
+          <w:sz w:val="24"/>
+          <w:szCs w:val="24"/>
+        </w:rPr>
+        <w:t>to be restored to an approximation of pre-settlement vegetation and permanently managed for native plant communities including oak savanna, prairie, and oak woodland. The desi</w:t>
+      </w:r>
+      <w:r>
+        <w:rPr>
+          <w:rFonts w:ascii="Times New Roman" w:hAnsi="Times New Roman" w:cs="Times New Roman"/>
+          <w:sz w:val="24"/>
+          <w:szCs w:val="24"/>
+        </w:rPr>
+        <w:t xml:space="preserve">red outcome of management was a balance between recreation, economic investment, water quality, biodiversity, and wildlife habitat. The management plan included immediate and eventual conversion </w:t>
+      </w:r>
+      <w:r>
+        <w:rPr>
+          <w:rFonts w:ascii="Times New Roman" w:hAnsi="Times New Roman" w:cs="Times New Roman"/>
+          <w:sz w:val="24"/>
+          <w:szCs w:val="24"/>
+        </w:rPr>
+        <w:t>areas; i</w:t>
+      </w:r>
+      <w:r>
+        <w:rPr>
+          <w:rFonts w:ascii="Times New Roman" w:hAnsi="Times New Roman" w:cs="Times New Roman"/>
+          <w:sz w:val="24"/>
+          <w:szCs w:val="24"/>
+        </w:rPr>
+        <w:t>mmediate conversion areas</w:t>
+      </w:r>
+      <w:r>
+        <w:rPr>
+          <w:rFonts w:ascii="Times New Roman" w:hAnsi="Times New Roman" w:cs="Times New Roman"/>
+          <w:sz w:val="24"/>
+          <w:szCs w:val="24"/>
+        </w:rPr>
+        <w:t xml:space="preserve"> (208 hectares)</w:t>
+      </w:r>
+      <w:r>
+        <w:rPr>
+          <w:rFonts w:ascii="Times New Roman" w:hAnsi="Times New Roman" w:cs="Times New Roman"/>
+          <w:sz w:val="24"/>
+          <w:szCs w:val="24"/>
+        </w:rPr>
+        <w:t xml:space="preserve"> were slated for restoration by appropriate means (prescribed burning, invasive species control, and fores</w:t>
+      </w:r>
+      <w:r>
+        <w:rPr>
+          <w:rFonts w:ascii="Times New Roman" w:hAnsi="Times New Roman" w:cs="Times New Roman"/>
+          <w:sz w:val="24"/>
+          <w:szCs w:val="24"/>
+        </w:rPr>
+        <w:t xml:space="preserve">t management) beginning in 2014. Eventual </w:t>
+      </w:r>
+      <w:r>
+        <w:rPr>
+          <w:rFonts w:ascii="Times New Roman" w:hAnsi="Times New Roman" w:cs="Times New Roman"/>
+          <w:sz w:val="24"/>
+          <w:szCs w:val="24"/>
+        </w:rPr>
+        <w:t>conversion areas</w:t>
+      </w:r>
+      <w:r>
+        <w:rPr>
+          <w:rFonts w:ascii="Times New Roman" w:hAnsi="Times New Roman" w:cs="Times New Roman"/>
+          <w:sz w:val="24"/>
+          <w:szCs w:val="24"/>
+        </w:rPr>
+        <w:t xml:space="preserve"> (537 hectares)</w:t>
+      </w:r>
+      <w:r>
+        <w:rPr>
+          <w:rFonts w:ascii="Times New Roman" w:hAnsi="Times New Roman" w:cs="Times New Roman"/>
+          <w:sz w:val="24"/>
+          <w:szCs w:val="24"/>
+        </w:rPr>
+        <w:t xml:space="preserve"> </w:t>
+      </w:r>
+      <w:r>
+        <w:rPr>
+          <w:rFonts w:ascii="Times New Roman" w:hAnsi="Times New Roman" w:cs="Times New Roman"/>
+          <w:sz w:val="24"/>
+          <w:szCs w:val="24"/>
+        </w:rPr>
+        <w:t>were primarily areas that</w:t>
+      </w:r>
+      <w:r>
+        <w:rPr>
+          <w:rFonts w:ascii="Times New Roman" w:hAnsi="Times New Roman" w:cs="Times New Roman"/>
+          <w:sz w:val="24"/>
+          <w:szCs w:val="24"/>
+        </w:rPr>
+        <w:t xml:space="preserve"> contained dunes and rare features and</w:t>
+      </w:r>
+      <w:r>
+        <w:rPr>
+          <w:rFonts w:ascii="Times New Roman" w:hAnsi="Times New Roman" w:cs="Times New Roman"/>
+          <w:sz w:val="24"/>
+          <w:szCs w:val="24"/>
+        </w:rPr>
+        <w:t xml:space="preserve"> were appropriate for restoration, but had been planted to pines which would be allowed to mature to rotation age and harvested, after which restoration would occur</w:t>
+      </w:r>
+      <w:r>
+        <w:rPr>
+          <w:rFonts w:ascii="Times New Roman" w:hAnsi="Times New Roman" w:cs="Times New Roman"/>
+          <w:sz w:val="24"/>
+          <w:szCs w:val="24"/>
+        </w:rPr>
+        <w:t xml:space="preserve"> </w:t>
+      </w:r>
+      <w:r>
+        <w:rPr>
+          <w:rFonts w:ascii="Times New Roman" w:hAnsi="Times New Roman" w:cs="Times New Roman"/>
+          <w:sz w:val="24"/>
+          <w:szCs w:val="24"/>
+        </w:rPr>
+        <w:fldChar w:fldCharType="begin"/>
+      </w:r>
+      <w:r>
+        <w:rPr>
+          <w:rFonts w:ascii="Times New Roman" w:hAnsi="Times New Roman" w:cs="Times New Roman"/>
+          <w:sz w:val="24"/>
+          <w:szCs w:val="24"/>
+        </w:rPr>
+        <w:instrText xml:space="preserve"> ADDIN ZOTERO_ITEM CSL_CITATION {"citationID":"5UNaLjaV","properties":{"formattedCitation":"(MN DNR 2013)","plainCitation":"(MN DNR 2013)","noteIndex":0},"citationItems":[{"id":278,"uris":["http://zotero.org/users/3700149/items/EZYRIV92"],"uri":["http://zotero.org/users/3700149/items/EZYRIV92"],"itemData":{"id":278,"type":"article","title":"Operational Plan for Management of Sand Dunes State Forest, Sherburne County, MN.","abstract":"Minnesota Department of Natural Resources, 2013. Operational Plan for Management of Sand Dunes State Forest, Sherburne County, MN. Divisions of Forestry, Ecological and Water Resources &amp; Fish and Wildlife.","author":[{"family":"MN DNR","given":""}],"issued":{"date-parts":[["2013"]]}}}],"schema":"https://github.com/citation-style-language/schema/raw/master/csl-citation.json"} </w:instrText>
+      </w:r>
+      <w:r>
+        <w:rPr>
+          <w:rFonts w:ascii="Times New Roman" w:hAnsi="Times New Roman" w:cs="Times New Roman"/>
+          <w:sz w:val="24"/>
+          <w:szCs w:val="24"/>
+        </w:rPr>
+        <w:fldChar w:fldCharType="separate"/>
+      </w:r>
+      <w:r>
+        <w:rPr>
+          <w:rFonts w:ascii="Times New Roman" w:hAnsi="Times New Roman" w:cs="Times New Roman"/>
+          <w:sz w:val="24"/>
+        </w:rPr>
+        <w:t>(MN DNR 2013)</w:t>
+      </w:r>
+      <w:r>
+        <w:rPr>
+          <w:rFonts w:ascii="Times New Roman" w:hAnsi="Times New Roman" w:cs="Times New Roman"/>
+          <w:sz w:val="24"/>
+          <w:szCs w:val="24"/>
+        </w:rPr>
+        <w:fldChar w:fldCharType="end"/>
+      </w:r>
+      <w:r>
+        <w:rPr>
+          <w:rFonts w:ascii="Times New Roman" w:hAnsi="Times New Roman" w:cs="Times New Roman"/>
+          <w:sz w:val="24"/>
+          <w:szCs w:val="24"/>
+        </w:rPr>
+        <w:t>.</w:t>
+      </w:r>
+    </w:p>
+    <w:p>
+      <w:pPr>
+        <w:spacing w:line="480" w:lineRule="auto"/>
+        <w:rPr>
+          <w:rFonts w:ascii="Times New Roman" w:hAnsi="Times New Roman" w:cs="Times New Roman"/>
+          <w:sz w:val="24"/>
+          <w:szCs w:val="24"/>
+        </w:rPr>
+      </w:pPr>
+      <w:r>
+        <w:rPr>
+          <w:rFonts w:ascii="Times New Roman" w:hAnsi="Times New Roman" w:cs="Times New Roman"/>
+          <w:bCs/>
+          <w:sz w:val="24"/>
+          <w:szCs w:val="24"/>
+        </w:rPr>
+        <w:t>When</w:t>
+      </w:r>
+      <w:r>
+        <w:rPr>
+          <w:rFonts w:ascii="Times New Roman" w:hAnsi="Times New Roman" w:cs="Times New Roman"/>
+          <w:bCs/>
+          <w:sz w:val="24"/>
+          <w:szCs w:val="24"/>
+        </w:rPr>
+        <w:t xml:space="preserve"> the operational plan</w:t>
+      </w:r>
+      <w:r>
+        <w:rPr>
+          <w:rFonts w:ascii="Times New Roman" w:hAnsi="Times New Roman" w:cs="Times New Roman"/>
+          <w:bCs/>
+          <w:sz w:val="24"/>
+          <w:szCs w:val="24"/>
+        </w:rPr>
+        <w:t xml:space="preserve"> was written</w:t>
+      </w:r>
+      <w:r>
+        <w:rPr>
+          <w:rFonts w:ascii="Times New Roman" w:hAnsi="Times New Roman" w:cs="Times New Roman"/>
+          <w:bCs/>
+          <w:sz w:val="24"/>
+          <w:szCs w:val="24"/>
+        </w:rPr>
+        <w:t>, very little was known about the specific requirements of habitat specialist f</w:t>
+      </w:r>
+      <w:r>
+        <w:rPr>
+          <w:rFonts w:ascii="Times New Roman" w:hAnsi="Times New Roman" w:cs="Times New Roman"/>
+          <w:bCs/>
+          <w:sz w:val="24"/>
+          <w:szCs w:val="24"/>
+        </w:rPr>
+        <w:t xml:space="preserve">auna </w:t>
+      </w:r>
+      <w:r>
+        <w:rPr>
+          <w:rFonts w:ascii="Times New Roman" w:hAnsi="Times New Roman" w:cs="Times New Roman"/>
+          <w:bCs/>
+          <w:sz w:val="24"/>
+          <w:szCs w:val="24"/>
+        </w:rPr>
+        <w:t>within Sand Dunes</w:t>
+      </w:r>
+      <w:r>
+        <w:rPr>
+          <w:rFonts w:ascii="Times New Roman" w:hAnsi="Times New Roman" w:cs="Times New Roman"/>
+          <w:bCs/>
+          <w:sz w:val="24"/>
+          <w:szCs w:val="24"/>
+        </w:rPr>
+        <w:t>.</w:t>
+      </w:r>
+      <w:r>
+        <w:rPr>
+          <w:rFonts w:ascii="Times New Roman" w:hAnsi="Times New Roman" w:cs="Times New Roman"/>
+          <w:bCs/>
+          <w:sz w:val="24"/>
+          <w:szCs w:val="24"/>
+        </w:rPr>
+        <w:t xml:space="preserve"> </w:t>
+      </w:r>
+      <w:r>
+        <w:rPr>
+          <w:rFonts w:ascii="Times New Roman" w:hAnsi="Times New Roman" w:cs="Times New Roman"/>
+          <w:sz w:val="24"/>
+          <w:szCs w:val="24"/>
+        </w:rPr>
+        <w:t xml:space="preserve">My project was designed to function in conjunction with the </w:t>
+      </w:r>
+      <w:r>
+        <w:rPr>
+          <w:rFonts w:ascii="Times New Roman" w:hAnsi="Times New Roman" w:cs="Times New Roman"/>
+          <w:sz w:val="24"/>
+          <w:szCs w:val="24"/>
+        </w:rPr>
+        <w:t xml:space="preserve">operational plan and to provide </w:t>
+      </w:r>
+      <w:r>
+        <w:rPr>
+          <w:rFonts w:ascii="Times New Roman" w:hAnsi="Times New Roman" w:cs="Times New Roman"/>
+          <w:bCs/>
+          <w:sz w:val="24"/>
+          <w:szCs w:val="24"/>
+        </w:rPr>
+        <w:t>baseline information about species’ habitat requirements and responses to management activities</w:t>
+      </w:r>
+      <w:r>
+        <w:rPr>
+          <w:rFonts w:ascii="Times New Roman" w:hAnsi="Times New Roman" w:cs="Times New Roman"/>
+          <w:sz w:val="24"/>
+          <w:szCs w:val="24"/>
+        </w:rPr>
+        <w:t xml:space="preserve"> that would contribute to ongoing management</w:t>
+      </w:r>
+      <w:r>
+        <w:rPr>
+          <w:rFonts w:ascii="Times New Roman" w:hAnsi="Times New Roman" w:cs="Times New Roman"/>
+          <w:sz w:val="24"/>
+          <w:szCs w:val="24"/>
+        </w:rPr>
+        <w:t>.</w:t>
+      </w:r>
+      <w:r>
+        <w:rPr>
+          <w:rFonts w:ascii="Times New Roman" w:hAnsi="Times New Roman" w:cs="Times New Roman"/>
+          <w:bCs/>
+          <w:sz w:val="24"/>
+          <w:szCs w:val="24"/>
+        </w:rPr>
+        <w:t xml:space="preserve"> </w:t>
+      </w:r>
+      <w:r>
+        <w:rPr>
+          <w:rFonts w:ascii="Times New Roman" w:hAnsi="Times New Roman" w:cs="Times New Roman"/>
+          <w:sz w:val="24"/>
+          <w:szCs w:val="24"/>
+        </w:rPr>
+        <w:t>Of our 40 original survey plots within Sand Dunes, nine were intentionally placed wit</w:t>
+      </w:r>
+      <w:r>
+        <w:rPr>
+          <w:rFonts w:ascii="Times New Roman" w:hAnsi="Times New Roman" w:cs="Times New Roman"/>
+          <w:sz w:val="24"/>
+          <w:szCs w:val="24"/>
+        </w:rPr>
+        <w:t>hin immediate conversion areas with the intention of documenting species’ responses to management and allowing for refinement of management techniques in an iterative and scientifically informed process.</w:t>
+      </w:r>
+      <w:r>
+        <w:rPr>
+          <w:rFonts w:ascii="Times New Roman" w:hAnsi="Times New Roman" w:cs="Times New Roman"/>
+          <w:sz w:val="24"/>
+          <w:szCs w:val="24"/>
+        </w:rPr>
+        <w:t xml:space="preserve"> </w:t>
+      </w:r>
+      <w:r>
+        <w:rPr>
+          <w:rFonts w:ascii="Times New Roman" w:hAnsi="Times New Roman" w:cs="Times New Roman"/>
+          <w:sz w:val="24"/>
+          <w:szCs w:val="24"/>
+        </w:rPr>
+        <w:t xml:space="preserve">Unfortunately, </w:t>
+      </w:r>
+      <w:r>
+        <w:rPr>
+          <w:rFonts w:ascii="Times New Roman" w:hAnsi="Times New Roman" w:cs="Times New Roman"/>
+          <w:sz w:val="24"/>
+          <w:szCs w:val="24"/>
+        </w:rPr>
+        <w:t xml:space="preserve">very little of the scheduled management took place. </w:t>
+      </w:r>
+      <w:r>
+        <w:rPr>
+          <w:rFonts w:ascii="Times New Roman" w:hAnsi="Times New Roman" w:cs="Times New Roman"/>
+          <w:sz w:val="24"/>
+          <w:szCs w:val="24"/>
+        </w:rPr>
+        <w:t xml:space="preserve">Further, </w:t>
+      </w:r>
+      <w:r>
+        <w:rPr>
+          <w:rFonts w:ascii="Times New Roman" w:hAnsi="Times New Roman" w:cs="Times New Roman"/>
+          <w:sz w:val="24"/>
+          <w:szCs w:val="24"/>
+        </w:rPr>
+        <w:t xml:space="preserve">harvest that was not part of the 2013 plan </w:t>
+      </w:r>
+      <w:r>
+        <w:rPr>
+          <w:rFonts w:ascii="Times New Roman" w:hAnsi="Times New Roman" w:cs="Times New Roman"/>
+          <w:sz w:val="24"/>
+          <w:szCs w:val="24"/>
+        </w:rPr>
+        <w:t xml:space="preserve">occurred in several </w:t>
+      </w:r>
+      <w:r>
+        <w:rPr>
+          <w:rFonts w:ascii="Times New Roman" w:hAnsi="Times New Roman" w:cs="Times New Roman"/>
+          <w:sz w:val="24"/>
+          <w:szCs w:val="24"/>
+        </w:rPr>
+        <w:t>areas of Sand Dunes during the course of the study, and this harvest did not necessarily fulfill the desired outcomes of the plan.</w:t>
+      </w:r>
+      <w:r>
+        <w:rPr>
+          <w:rFonts w:ascii="Times New Roman" w:hAnsi="Times New Roman" w:cs="Times New Roman"/>
+          <w:sz w:val="24"/>
+          <w:szCs w:val="24"/>
+        </w:rPr>
+        <w:t xml:space="preserve"> For example, </w:t>
+      </w:r>
+      <w:r>
+        <w:rPr>
+          <w:rFonts w:ascii="Times New Roman" w:hAnsi="Times New Roman" w:cs="Times New Roman"/>
+          <w:sz w:val="24"/>
+          <w:szCs w:val="24"/>
+        </w:rPr>
+        <w:lastRenderedPageBreak/>
+        <w:t xml:space="preserve">one of the main </w:t>
+      </w:r>
+      <w:r>
+        <w:rPr>
+          <w:rFonts w:ascii="Times New Roman" w:hAnsi="Times New Roman" w:cs="Times New Roman"/>
+          <w:sz w:val="24"/>
+          <w:szCs w:val="24"/>
+        </w:rPr>
+        <w:t xml:space="preserve">proposed </w:t>
+      </w:r>
+      <w:r>
+        <w:rPr>
+          <w:rFonts w:ascii="Times New Roman" w:hAnsi="Times New Roman" w:cs="Times New Roman"/>
+          <w:sz w:val="24"/>
+          <w:szCs w:val="24"/>
+        </w:rPr>
+        <w:t xml:space="preserve">management strategies was to thin mixed forest stands to remove undesirable woody species and reduce canopy cover to desired levels. However, on several occasions </w:t>
+      </w:r>
+      <w:r>
+        <w:rPr>
+          <w:rFonts w:ascii="Times New Roman" w:hAnsi="Times New Roman" w:cs="Times New Roman"/>
+          <w:sz w:val="24"/>
+          <w:szCs w:val="24"/>
+        </w:rPr>
+        <w:t>I</w:t>
+      </w:r>
+      <w:r>
+        <w:rPr>
+          <w:rFonts w:ascii="Times New Roman" w:hAnsi="Times New Roman" w:cs="Times New Roman"/>
+          <w:sz w:val="24"/>
+          <w:szCs w:val="24"/>
+        </w:rPr>
+        <w:t xml:space="preserve"> encountered stands that had been comple</w:t>
+      </w:r>
+      <w:r>
+        <w:rPr>
+          <w:rFonts w:ascii="Times New Roman" w:hAnsi="Times New Roman" w:cs="Times New Roman"/>
+          <w:sz w:val="24"/>
+          <w:szCs w:val="24"/>
+        </w:rPr>
+        <w:t>tely cleared and stands where</w:t>
+      </w:r>
+      <w:r>
+        <w:rPr>
+          <w:rFonts w:ascii="Times New Roman" w:hAnsi="Times New Roman" w:cs="Times New Roman"/>
+          <w:sz w:val="24"/>
+          <w:szCs w:val="24"/>
+        </w:rPr>
+        <w:t xml:space="preserve"> desirable species (such as oaks) </w:t>
+      </w:r>
+      <w:r>
+        <w:rPr>
+          <w:rFonts w:ascii="Times New Roman" w:hAnsi="Times New Roman" w:cs="Times New Roman"/>
+          <w:sz w:val="24"/>
+          <w:szCs w:val="24"/>
+        </w:rPr>
+        <w:t>had been removed</w:t>
+      </w:r>
+      <w:r>
+        <w:rPr>
+          <w:rFonts w:ascii="Times New Roman" w:hAnsi="Times New Roman" w:cs="Times New Roman"/>
+          <w:sz w:val="24"/>
+          <w:szCs w:val="24"/>
+        </w:rPr>
+        <w:t xml:space="preserve">. </w:t>
+      </w:r>
+      <w:r>
+        <w:rPr>
+          <w:rFonts w:ascii="Times New Roman" w:hAnsi="Times New Roman" w:cs="Times New Roman"/>
+          <w:sz w:val="24"/>
+          <w:szCs w:val="24"/>
+        </w:rPr>
+        <w:t xml:space="preserve">Additionally, the 2013 operation plan was revised in 2016 and a moratorium was placed on all restoration activities within Sand Dunes. These complications significantly compromised the power of the study to evaluate and inform management for rare species, and I subsequently </w:t>
+      </w:r>
+      <w:r>
+        <w:rPr>
+          <w:rFonts w:ascii="Times New Roman" w:hAnsi="Times New Roman" w:cs="Times New Roman"/>
+          <w:sz w:val="24"/>
+          <w:szCs w:val="24"/>
+        </w:rPr>
+        <w:t>narrowed my focus</w:t>
+      </w:r>
+      <w:r>
+        <w:rPr>
+          <w:rFonts w:ascii="Times New Roman" w:hAnsi="Times New Roman" w:cs="Times New Roman"/>
+          <w:sz w:val="24"/>
+          <w:szCs w:val="24"/>
+        </w:rPr>
+        <w:t xml:space="preserve"> </w:t>
+      </w:r>
+      <w:r>
+        <w:rPr>
+          <w:rFonts w:ascii="Times New Roman" w:hAnsi="Times New Roman" w:cs="Times New Roman"/>
+          <w:sz w:val="24"/>
+          <w:szCs w:val="24"/>
+        </w:rPr>
+        <w:t>to</w:t>
+      </w:r>
+      <w:r>
+        <w:rPr>
+          <w:rFonts w:ascii="Times New Roman" w:hAnsi="Times New Roman" w:cs="Times New Roman"/>
+          <w:sz w:val="24"/>
+          <w:szCs w:val="24"/>
+        </w:rPr>
+        <w:t xml:space="preserve"> identifying relationships between individual habitat covariates and species’ occupancy and/or abundance</w:t>
+      </w:r>
+      <w:r>
+        <w:rPr>
+          <w:rFonts w:ascii="Times New Roman" w:hAnsi="Times New Roman" w:cs="Times New Roman"/>
+          <w:sz w:val="24"/>
+          <w:szCs w:val="24"/>
+        </w:rPr>
+        <w:t>.</w:t>
+      </w:r>
+    </w:p>
+    <w:p>
+      <w:pPr>
+        <w:spacing w:line="480" w:lineRule="auto"/>
+        <w:rPr>
+          <w:rFonts w:ascii="Times New Roman" w:hAnsi="Times New Roman" w:cs="Times New Roman"/>
+          <w:sz w:val="24"/>
+          <w:szCs w:val="24"/>
+        </w:rPr>
+      </w:pPr>
+      <w:r>
+        <w:rPr>
+          <w:rFonts w:ascii="Times New Roman" w:hAnsi="Times New Roman" w:cs="Times New Roman"/>
+          <w:sz w:val="24"/>
+          <w:szCs w:val="24"/>
+        </w:rPr>
+        <w:t xml:space="preserve">The thesis chapter that follows is written to conform to the submission requirements of the Journal of Ecological Restoration, where I intend to publish. </w:t>
+      </w:r>
+      <w:r>
+        <w:rPr>
+          <w:rFonts w:ascii="Times New Roman" w:hAnsi="Times New Roman" w:cs="Times New Roman"/>
+          <w:sz w:val="24"/>
+          <w:szCs w:val="24"/>
+        </w:rPr>
+        <w:t xml:space="preserve"> </w:t>
+      </w:r>
+      <w:r>
+        <w:rPr>
+          <w:rFonts w:ascii="Times New Roman" w:hAnsi="Times New Roman" w:cs="Times New Roman"/>
+          <w:sz w:val="24"/>
+          <w:szCs w:val="24"/>
+        </w:rPr>
+        <w:t xml:space="preserve">I wrote it collaboration with </w:t>
+      </w:r>
+      <w:r>
+        <w:rPr>
+          <w:rFonts w:ascii="Times New Roman" w:hAnsi="Times New Roman" w:cs="Times New Roman"/>
+          <w:sz w:val="24"/>
+          <w:szCs w:val="24"/>
+        </w:rPr>
+        <w:t>my academic advisor</w:t>
+      </w:r>
+      <w:r>
+        <w:rPr>
+          <w:rFonts w:ascii="Times New Roman" w:hAnsi="Times New Roman" w:cs="Times New Roman"/>
+          <w:sz w:val="24"/>
+          <w:szCs w:val="24"/>
+        </w:rPr>
+        <w:t xml:space="preserve"> Dr. Todd Arnold and Dr. Althea </w:t>
+      </w:r>
+      <w:proofErr w:type="spellStart"/>
+      <w:r>
+        <w:rPr>
+          <w:rFonts w:ascii="Times New Roman" w:hAnsi="Times New Roman" w:cs="Times New Roman"/>
+          <w:sz w:val="24"/>
+          <w:szCs w:val="24"/>
+        </w:rPr>
+        <w:t>ArchMiller</w:t>
+      </w:r>
+      <w:proofErr w:type="spellEnd"/>
+      <w:r>
+        <w:rPr>
+          <w:rFonts w:ascii="Times New Roman" w:hAnsi="Times New Roman" w:cs="Times New Roman"/>
+          <w:sz w:val="24"/>
+          <w:szCs w:val="24"/>
+        </w:rPr>
+        <w:t xml:space="preserve">, </w:t>
+      </w:r>
+      <w:r>
+        <w:rPr>
+          <w:rFonts w:ascii="Times New Roman" w:hAnsi="Times New Roman" w:cs="Times New Roman"/>
+          <w:sz w:val="24"/>
+          <w:szCs w:val="24"/>
+        </w:rPr>
+        <w:t xml:space="preserve">both of whom will be co-authors on that publication. The use of plural pronouns throughout the thesis is </w:t>
+      </w:r>
+      <w:r>
+        <w:rPr>
+          <w:rFonts w:ascii="Times New Roman" w:hAnsi="Times New Roman" w:cs="Times New Roman"/>
+          <w:sz w:val="24"/>
+          <w:szCs w:val="24"/>
+        </w:rPr>
+        <w:t>reflective</w:t>
+      </w:r>
+      <w:r>
+        <w:rPr>
+          <w:rFonts w:ascii="Times New Roman" w:hAnsi="Times New Roman" w:cs="Times New Roman"/>
+          <w:sz w:val="24"/>
+          <w:szCs w:val="24"/>
+        </w:rPr>
+        <w:t xml:space="preserve"> of this collaboration. </w:t>
+      </w:r>
+    </w:p>
+    <w:p>
+      <w:pPr>
+        <w:spacing w:line="480" w:lineRule="auto"/>
+        <w:rPr>
+          <w:rFonts w:ascii="Times New Roman" w:hAnsi="Times New Roman" w:cs="Times New Roman"/>
+          <w:sz w:val="24"/>
+          <w:szCs w:val="24"/>
+        </w:rPr>
+      </w:pPr>
+      <w:r>
+        <w:rPr>
+          <w:rFonts w:ascii="Times New Roman" w:hAnsi="Times New Roman" w:cs="Times New Roman"/>
+          <w:sz w:val="24"/>
+          <w:szCs w:val="24"/>
+        </w:rPr>
+        <w:t xml:space="preserve"> </w:t>
+      </w:r>
+    </w:p>
+    <w:p>
+      <w:pPr>
+        <w:spacing w:line="480" w:lineRule="auto"/>
+        <w:rPr>
+          <w:rFonts w:ascii="Times New Roman" w:hAnsi="Times New Roman" w:cs="Times New Roman"/>
+          <w:sz w:val="24"/>
+          <w:szCs w:val="24"/>
+        </w:rPr>
+      </w:pPr>
     </w:p>
     <w:sectPr>
       <w:pgSz w:w="12240" w:h="15840"/>
@@ -373,7 +1425,7 @@
 </file>
 
 <file path=word/styles.xml><?xml version="1.0" encoding="utf-8"?>
-<w:styles xmlns:mc="http://schemas.openxmlformats.org/markup-compatibility/2006" xmlns:r="http://schemas.openxmlformats.org/officeDocument/2006/relationships" xmlns:w="http://schemas.openxmlformats.org/wordprocessingml/2006/main" xmlns:w14="http://schemas.microsoft.com/office/word/2010/wordml" xmlns:w15="http://schemas.microsoft.com/office/word/2012/wordml" mc:Ignorable="w14 w15">
+<w:styles xmlns:mc="http://schemas.openxmlformats.org/markup-compatibility/2006" xmlns:r="http://schemas.openxmlformats.org/officeDocument/2006/relationships" xmlns:w="http://schemas.openxmlformats.org/wordprocessingml/2006/main" xmlns:w14="http://schemas.microsoft.com/office/word/2010/wordml" xmlns:w15="http://schemas.microsoft.com/office/word/2012/wordml" xmlns:w16se="http://schemas.microsoft.com/office/word/2015/wordml/symex" mc:Ignorable="w14 w15 w16se">
   <w:docDefaults>
     <w:rPrDefault>
       <w:rPr>
@@ -769,7 +1821,6 @@
   <w:style w:type="character" w:default="1" w:styleId="DefaultParagraphFont">
     <w:name w:val="Default Paragraph Font"/>
     <w:uiPriority w:val="1"/>
-    <w:semiHidden/>
     <w:unhideWhenUsed/>
   </w:style>
   <w:style w:type="table" w:default="1" w:styleId="TableNormal">

</xml_diff>

<commit_message>
Edits to intro and statistical analysis. Saved versions for Todd's input.
</commit_message>
<xml_diff>
--- a/thesis_doc/IntroChapter.docx
+++ b/thesis_doc/IntroChapter.docx
@@ -692,17 +692,7 @@
           <w:sz w:val="24"/>
           <w:szCs w:val="24"/>
         </w:rPr>
-        <w:t xml:space="preserve"> </w:t>
-      </w:r>
-      <w:bookmarkStart w:id="0" w:name="_GoBack"/>
-      <w:bookmarkEnd w:id="0"/>
-      <w:r>
-        <w:rPr>
-          <w:rFonts w:ascii="Times New Roman" w:hAnsi="Times New Roman" w:cs="Times New Roman"/>
-          <w:sz w:val="24"/>
-          <w:szCs w:val="24"/>
-        </w:rPr>
-        <w:t xml:space="preserve">natural features, communities, and native species still remain. </w:t>
+        <w:t xml:space="preserve"> natural features, communities, and native species still remain. </w:t>
       </w:r>
       <w:r>
         <w:rPr>
@@ -1057,7 +1047,23 @@
           <w:sz w:val="24"/>
           <w:szCs w:val="24"/>
         </w:rPr>
-        <w:t>to be restored to an approximation of pre-settlement vegetation and permanently managed for native plant communities including oak savanna, prairie, and oak woodland. The desi</w:t>
+        <w:t xml:space="preserve">to be restored to an approximation of </w:t>
+      </w:r>
+      <w:r>
+        <w:rPr>
+          <w:rFonts w:ascii="Times New Roman" w:hAnsi="Times New Roman" w:cs="Times New Roman"/>
+          <w:sz w:val="24"/>
+          <w:szCs w:val="24"/>
+        </w:rPr>
+        <w:t xml:space="preserve">vegetation that was present before Euro-American settlement </w:t>
+      </w:r>
+      <w:r>
+        <w:rPr>
+          <w:rFonts w:ascii="Times New Roman" w:hAnsi="Times New Roman" w:cs="Times New Roman"/>
+          <w:sz w:val="24"/>
+          <w:szCs w:val="24"/>
+        </w:rPr>
+        <w:t>and permanently managed for native plant communities including oak savanna, prairie, and oak woodland. The desi</w:t>
       </w:r>
       <w:r>
         <w:rPr>
@@ -1097,7 +1103,17 @@
           <w:sz w:val="24"/>
           <w:szCs w:val="24"/>
         </w:rPr>
-        <w:t xml:space="preserve"> were slated for restoration by appropriate means (prescribed burning, invasive species control, and fores</w:t>
+        <w:t xml:space="preserve"> were slated for restoration by appropriate means (prescribed burning, inva</w:t>
+      </w:r>
+      <w:bookmarkStart w:id="0" w:name="_GoBack"/>
+      <w:bookmarkEnd w:id="0"/>
+      <w:r>
+        <w:rPr>
+          <w:rFonts w:ascii="Times New Roman" w:hAnsi="Times New Roman" w:cs="Times New Roman"/>
+          <w:sz w:val="24"/>
+          <w:szCs w:val="24"/>
+        </w:rPr>
+        <w:t>sive species control, and fores</w:t>
       </w:r>
       <w:r>
         <w:rPr>

</xml_diff>

<commit_message>
Edits to Intro chapter
</commit_message>
<xml_diff>
--- a/thesis_doc/IntroChapter.docx
+++ b/thesis_doc/IntroChapter.docx
@@ -23,6 +23,7 @@
     <w:p>
       <w:pPr>
         <w:spacing w:line="480" w:lineRule="auto"/>
+        <w:ind w:firstLine="720"/>
         <w:rPr>
           <w:rFonts w:ascii="Times New Roman" w:hAnsi="Times New Roman" w:cs="Times New Roman"/>
           <w:sz w:val="24"/>
@@ -35,7 +36,23 @@
           <w:sz w:val="24"/>
           <w:szCs w:val="24"/>
         </w:rPr>
-        <w:t xml:space="preserve">My project was </w:t>
+        <w:t xml:space="preserve">My </w:t>
+      </w:r>
+      <w:r>
+        <w:rPr>
+          <w:rFonts w:ascii="Times New Roman" w:hAnsi="Times New Roman" w:cs="Times New Roman"/>
+          <w:sz w:val="24"/>
+          <w:szCs w:val="24"/>
+        </w:rPr>
+        <w:t xml:space="preserve">thesis </w:t>
+      </w:r>
+      <w:r>
+        <w:rPr>
+          <w:rFonts w:ascii="Times New Roman" w:hAnsi="Times New Roman" w:cs="Times New Roman"/>
+          <w:sz w:val="24"/>
+          <w:szCs w:val="24"/>
+        </w:rPr>
+        <w:t xml:space="preserve">project was </w:t>
       </w:r>
       <w:r>
         <w:rPr>
@@ -107,15 +124,15 @@
           <w:sz w:val="24"/>
           <w:szCs w:val="24"/>
         </w:rPr>
-        <w:t xml:space="preserve">Minnesota Department of Natural Resources (hereafter, MN NDR) </w:t>
-      </w:r>
-      <w:r>
-        <w:rPr>
-          <w:rFonts w:ascii="Times New Roman" w:hAnsi="Times New Roman" w:cs="Times New Roman"/>
-          <w:sz w:val="24"/>
-          <w:szCs w:val="24"/>
-        </w:rPr>
-        <w:t>2006</w:t>
+        <w:t>Minnesota Department of Natura</w:t>
+      </w:r>
+      <w:r>
+        <w:rPr>
+          <w:rFonts w:ascii="Times New Roman" w:hAnsi="Times New Roman" w:cs="Times New Roman"/>
+          <w:sz w:val="24"/>
+          <w:szCs w:val="24"/>
+        </w:rPr>
+        <w:t>l Resources (hereafter, MN NDR)</w:t>
       </w:r>
       <w:r>
         <w:rPr>
@@ -155,23 +172,15 @@
           <w:sz w:val="24"/>
           <w:szCs w:val="24"/>
         </w:rPr>
-        <w:t xml:space="preserve">in </w:t>
-      </w:r>
-      <w:r>
-        <w:rPr>
-          <w:rFonts w:ascii="Times New Roman" w:hAnsi="Times New Roman" w:cs="Times New Roman"/>
-          <w:sz w:val="24"/>
-          <w:szCs w:val="24"/>
-        </w:rPr>
-        <w:t xml:space="preserve">which </w:t>
-      </w:r>
-      <w:r>
-        <w:rPr>
-          <w:rFonts w:ascii="Times New Roman" w:hAnsi="Times New Roman" w:cs="Times New Roman"/>
-          <w:sz w:val="24"/>
-          <w:szCs w:val="24"/>
-        </w:rPr>
-        <w:t xml:space="preserve">it was </w:t>
+        <w:t>where the Anoka Sand Plain was</w:t>
+      </w:r>
+      <w:r>
+        <w:rPr>
+          <w:rFonts w:ascii="Times New Roman" w:hAnsi="Times New Roman" w:cs="Times New Roman"/>
+          <w:sz w:val="24"/>
+          <w:szCs w:val="24"/>
+        </w:rPr>
+        <w:t xml:space="preserve"> </w:t>
       </w:r>
       <w:r>
         <w:rPr>
@@ -347,7 +356,15 @@
           <w:sz w:val="24"/>
           <w:szCs w:val="24"/>
         </w:rPr>
-        <w:t xml:space="preserve"> 39 of which are federal or state endangered, threatened, or of special concern</w:t>
+        <w:t xml:space="preserve"> 39 of these species</w:t>
+      </w:r>
+      <w:r>
+        <w:rPr>
+          <w:rFonts w:ascii="Times New Roman" w:hAnsi="Times New Roman" w:cs="Times New Roman"/>
+          <w:sz w:val="24"/>
+          <w:szCs w:val="24"/>
+        </w:rPr>
+        <w:t xml:space="preserve"> are federal or state endangered, threatened, or of special concern</w:t>
       </w:r>
       <w:r>
         <w:rPr>
@@ -494,6 +511,32 @@
           <w:sz w:val="24"/>
           <w:szCs w:val="24"/>
         </w:rPr>
+        <w:t xml:space="preserve"> since </w:t>
+      </w:r>
+      <w:proofErr w:type="spellStart"/>
+      <w:r>
+        <w:rPr>
+          <w:rFonts w:ascii="Times New Roman" w:hAnsi="Times New Roman" w:cs="Times New Roman"/>
+          <w:sz w:val="24"/>
+          <w:szCs w:val="24"/>
+        </w:rPr>
+        <w:t>the</w:t>
+      </w:r>
+      <w:proofErr w:type="spellEnd"/>
+      <w:r>
+        <w:rPr>
+          <w:rFonts w:ascii="Times New Roman" w:hAnsi="Times New Roman" w:cs="Times New Roman"/>
+          <w:sz w:val="24"/>
+          <w:szCs w:val="24"/>
+        </w:rPr>
+        <w:t xml:space="preserve"> 1930s</w:t>
+      </w:r>
+      <w:r>
+        <w:rPr>
+          <w:rFonts w:ascii="Times New Roman" w:hAnsi="Times New Roman" w:cs="Times New Roman"/>
+          <w:sz w:val="24"/>
+          <w:szCs w:val="24"/>
+        </w:rPr>
         <w:t>,</w:t>
       </w:r>
       <w:r>
@@ -604,23 +647,39 @@
           <w:sz w:val="24"/>
           <w:szCs w:val="24"/>
         </w:rPr>
-        <w:t xml:space="preserve"> since the 1930’s</w:t>
-      </w:r>
-      <w:r>
-        <w:rPr>
-          <w:rFonts w:ascii="Times New Roman" w:hAnsi="Times New Roman" w:cs="Times New Roman"/>
-          <w:sz w:val="24"/>
-          <w:szCs w:val="24"/>
-        </w:rPr>
-        <w:t xml:space="preserve"> with the original intent of stabilizing the </w:t>
-      </w:r>
-      <w:r>
-        <w:rPr>
-          <w:rFonts w:ascii="Times New Roman" w:hAnsi="Times New Roman" w:cs="Times New Roman"/>
-          <w:sz w:val="24"/>
-          <w:szCs w:val="24"/>
-        </w:rPr>
-        <w:t xml:space="preserve">soil during periods of drought, though timber profitability </w:t>
+        <w:t xml:space="preserve"> </w:t>
+      </w:r>
+      <w:r>
+        <w:rPr>
+          <w:rFonts w:ascii="Times New Roman" w:hAnsi="Times New Roman" w:cs="Times New Roman"/>
+          <w:sz w:val="24"/>
+          <w:szCs w:val="24"/>
+        </w:rPr>
+        <w:t xml:space="preserve">with the original intent of stabilizing the </w:t>
+      </w:r>
+      <w:r>
+        <w:rPr>
+          <w:rFonts w:ascii="Times New Roman" w:hAnsi="Times New Roman" w:cs="Times New Roman"/>
+          <w:sz w:val="24"/>
+          <w:szCs w:val="24"/>
+        </w:rPr>
+        <w:t xml:space="preserve">soil during periods of drought, </w:t>
+      </w:r>
+      <w:r>
+        <w:rPr>
+          <w:rFonts w:ascii="Times New Roman" w:hAnsi="Times New Roman" w:cs="Times New Roman"/>
+          <w:sz w:val="24"/>
+          <w:szCs w:val="24"/>
+        </w:rPr>
+        <w:t>al</w:t>
+      </w:r>
+      <w:r>
+        <w:rPr>
+          <w:rFonts w:ascii="Times New Roman" w:hAnsi="Times New Roman" w:cs="Times New Roman"/>
+          <w:sz w:val="24"/>
+          <w:szCs w:val="24"/>
+        </w:rPr>
+        <w:t xml:space="preserve">though timber profitability </w:t>
       </w:r>
       <w:r>
         <w:rPr>
@@ -772,7 +831,7 @@
           <w:sz w:val="24"/>
           <w:szCs w:val="24"/>
         </w:rPr>
-        <w:t xml:space="preserve">of outstanding biodiversity significance, six sites ranked as high </w:t>
+        <w:t xml:space="preserve">of </w:t>
       </w:r>
       <w:r>
         <w:rPr>
@@ -781,7 +840,7 @@
           <w:szCs w:val="24"/>
         </w:rPr>
         <w:lastRenderedPageBreak/>
-        <w:t>biodiversity significance, five state-listed species of plants, and nine state-listed species of animals</w:t>
+        <w:t>outstanding biodiversity significance, six sites ranked as high biodiversity significance, five state-listed species of plants, and nine state-listed species of animals</w:t>
       </w:r>
       <w:r>
         <w:rPr>
@@ -1103,17 +1162,7 @@
           <w:sz w:val="24"/>
           <w:szCs w:val="24"/>
         </w:rPr>
-        <w:t xml:space="preserve"> were slated for restoration by appropriate means (prescribed burning, inva</w:t>
-      </w:r>
-      <w:bookmarkStart w:id="0" w:name="_GoBack"/>
-      <w:bookmarkEnd w:id="0"/>
-      <w:r>
-        <w:rPr>
-          <w:rFonts w:ascii="Times New Roman" w:hAnsi="Times New Roman" w:cs="Times New Roman"/>
-          <w:sz w:val="24"/>
-          <w:szCs w:val="24"/>
-        </w:rPr>
-        <w:t>sive species control, and fores</w:t>
+        <w:t xml:space="preserve"> were slated for restoration by appropriate means (prescribed burning, invasive species control, and fores</w:t>
       </w:r>
       <w:r>
         <w:rPr>
@@ -1362,7 +1411,16 @@
           <w:sz w:val="24"/>
           <w:szCs w:val="24"/>
         </w:rPr>
-        <w:t xml:space="preserve">hin immediate conversion areas with the intention of documenting species’ responses to management and </w:t>
+        <w:t xml:space="preserve">hin immediate conversion areas with the intention of </w:t>
+      </w:r>
+      <w:r>
+        <w:rPr>
+          <w:rFonts w:ascii="Times New Roman" w:hAnsi="Times New Roman" w:cs="Times New Roman"/>
+          <w:sz w:val="24"/>
+          <w:szCs w:val="24"/>
+        </w:rPr>
+        <w:lastRenderedPageBreak/>
+        <w:t xml:space="preserve">documenting species’ responses to management and </w:t>
       </w:r>
       <w:r>
         <w:rPr>
@@ -1402,16 +1460,7 @@
           <w:sz w:val="24"/>
           <w:szCs w:val="24"/>
         </w:rPr>
-        <w:t xml:space="preserve">very little of the scheduled management took </w:t>
-      </w:r>
-      <w:r>
-        <w:rPr>
-          <w:rFonts w:ascii="Times New Roman" w:hAnsi="Times New Roman" w:cs="Times New Roman"/>
-          <w:sz w:val="24"/>
-          <w:szCs w:val="24"/>
-        </w:rPr>
-        <w:lastRenderedPageBreak/>
-        <w:t xml:space="preserve">place. </w:t>
+        <w:t xml:space="preserve">very little of the scheduled management took place. </w:t>
       </w:r>
       <w:r>
         <w:rPr>
@@ -1531,7 +1580,15 @@
           <w:sz w:val="24"/>
           <w:szCs w:val="24"/>
         </w:rPr>
-        <w:t xml:space="preserve"> (such as oaks) </w:t>
+        <w:t xml:space="preserve"> such as oaks</w:t>
+      </w:r>
+      <w:r>
+        <w:rPr>
+          <w:rFonts w:ascii="Times New Roman" w:hAnsi="Times New Roman" w:cs="Times New Roman"/>
+          <w:sz w:val="24"/>
+          <w:szCs w:val="24"/>
+        </w:rPr>
+        <w:t xml:space="preserve"> </w:t>
       </w:r>
       <w:r>
         <w:rPr>
@@ -1563,6 +1620,14 @@
           <w:sz w:val="24"/>
           <w:szCs w:val="24"/>
         </w:rPr>
+        <w:t xml:space="preserve">original </w:t>
+      </w:r>
+      <w:r>
+        <w:rPr>
+          <w:rFonts w:ascii="Times New Roman" w:hAnsi="Times New Roman" w:cs="Times New Roman"/>
+          <w:sz w:val="24"/>
+          <w:szCs w:val="24"/>
+        </w:rPr>
         <w:t>scope</w:t>
       </w:r>
       <w:r>
@@ -1571,7 +1636,15 @@
           <w:sz w:val="24"/>
           <w:szCs w:val="24"/>
         </w:rPr>
-        <w:t xml:space="preserve"> of the study to </w:t>
+        <w:t xml:space="preserve"> of my</w:t>
+      </w:r>
+      <w:r>
+        <w:rPr>
+          <w:rFonts w:ascii="Times New Roman" w:hAnsi="Times New Roman" w:cs="Times New Roman"/>
+          <w:sz w:val="24"/>
+          <w:szCs w:val="24"/>
+        </w:rPr>
+        <w:t xml:space="preserve"> study to </w:t>
       </w:r>
       <w:r>
         <w:rPr>
@@ -1660,11 +1733,75 @@
           <w:szCs w:val="24"/>
         </w:rPr>
         <w:t>.</w:t>
+      </w:r>
+    </w:p>
+    <w:p>
+      <w:pPr>
+        <w:spacing w:line="480" w:lineRule="auto"/>
+        <w:ind w:firstLine="720"/>
+        <w:rPr>
+          <w:rFonts w:ascii="Times New Roman" w:hAnsi="Times New Roman" w:cs="Times New Roman"/>
+          <w:sz w:val="24"/>
+          <w:szCs w:val="24"/>
+        </w:rPr>
+      </w:pPr>
+      <w:r>
+        <w:rPr>
+          <w:rFonts w:ascii="Times New Roman" w:hAnsi="Times New Roman" w:cs="Times New Roman"/>
+          <w:sz w:val="24"/>
+          <w:szCs w:val="24"/>
+        </w:rPr>
+        <w:t xml:space="preserve">Chapter 2 of my thesis was written to conform to the submission requirements of the </w:t>
+      </w:r>
+      <w:r>
+        <w:rPr>
+          <w:rFonts w:ascii="Times New Roman" w:hAnsi="Times New Roman" w:cs="Times New Roman"/>
+          <w:i/>
+          <w:sz w:val="24"/>
+          <w:szCs w:val="24"/>
+        </w:rPr>
+        <w:t>Journal of Ecological Restoration</w:t>
+      </w:r>
+      <w:r>
+        <w:rPr>
+          <w:rFonts w:ascii="Times New Roman" w:hAnsi="Times New Roman" w:cs="Times New Roman"/>
+          <w:sz w:val="24"/>
+          <w:szCs w:val="24"/>
+        </w:rPr>
+        <w:t>, where I in</w:t>
+      </w:r>
+      <w:bookmarkStart w:id="0" w:name="_GoBack"/>
+      <w:bookmarkEnd w:id="0"/>
+      <w:r>
+        <w:rPr>
+          <w:rFonts w:ascii="Times New Roman" w:hAnsi="Times New Roman" w:cs="Times New Roman"/>
+          <w:sz w:val="24"/>
+          <w:szCs w:val="24"/>
+        </w:rPr>
+        <w:t xml:space="preserve">tend to submit my thesis. I wrote Chapter 2 in collaboration with my academic advisor Dr. Todd Arnold and Dr. Althea </w:t>
+      </w:r>
+      <w:proofErr w:type="spellStart"/>
+      <w:r>
+        <w:rPr>
+          <w:rFonts w:ascii="Times New Roman" w:hAnsi="Times New Roman" w:cs="Times New Roman"/>
+          <w:sz w:val="24"/>
+          <w:szCs w:val="24"/>
+        </w:rPr>
+        <w:t>ArchMiller</w:t>
+      </w:r>
+      <w:proofErr w:type="spellEnd"/>
+      <w:r>
+        <w:rPr>
+          <w:rFonts w:ascii="Times New Roman" w:hAnsi="Times New Roman" w:cs="Times New Roman"/>
+          <w:sz w:val="24"/>
+          <w:szCs w:val="24"/>
+        </w:rPr>
+        <w:t>, both of whom will be co-authors on any resulting publication. My use of plural pronouns throughout Chapter 2 is reflective of this collaboration, but I take individual responsibility for the full content of my thesis.</w:t>
       </w:r>
     </w:p>
     <w:sectPr>
       <w:pgSz w:w="12240" w:h="15840"/>
-      <w:pgMar w:top="1440" w:right="1440" w:bottom="1440" w:left="1440" w:header="720" w:footer="720" w:gutter="0"/>
+      <w:pgMar w:top="1440" w:right="1440" w:bottom="1440" w:left="2160" w:header="720" w:footer="720" w:gutter="0"/>
       <w:cols w:space="720"/>
       <w:docGrid w:linePitch="360"/>
     </w:sectPr>

</xml_diff>